<commit_message>
final report and file
</commit_message>
<xml_diff>
--- a/Documentation/Project Report.docx
+++ b/Documentation/Project Report.docx
@@ -10,6 +10,8 @@
       <w:r>
         <w:t>Project Report</w:t>
       </w:r>
+      <w:bookmarkStart w:id="0" w:name="_GoBack"/>
+      <w:bookmarkEnd w:id="0"/>
     </w:p>
     <w:p/>
     <w:p>
@@ -24,6 +26,9 @@
       </w:r>
     </w:p>
     <w:p>
+      <w:pPr>
+        <w:pStyle w:val="Heading3"/>
+      </w:pPr>
       <w:r>
         <w:t xml:space="preserve">The </w:t>
       </w:r>
@@ -46,105 +51,122 @@
         <w:t xml:space="preserve"> locations:</w:t>
       </w:r>
     </w:p>
-    <w:p>
-      <w:pPr>
-        <w:pStyle w:val="ListParagraph"/>
-        <w:numPr>
-          <w:ilvl w:val="0"/>
-          <w:numId w:val="4"/>
-        </w:numPr>
-        <w:spacing w:line="276" w:lineRule="auto"/>
+    <w:p/>
+    <w:p>
+      <w:pPr>
         <w:rPr>
           <w:rStyle w:val="Hyperlink"/>
           <w:color w:val="auto"/>
           <w:u w:val="none"/>
         </w:rPr>
       </w:pPr>
-      <w:r>
-        <w:t xml:space="preserve">EU unemployment </w:t>
-      </w:r>
-      <w:hyperlink r:id="rId5" w:tgtFrame="_blank" w:history="1">
+      <w:hyperlink r:id="rId5" w:history="1">
         <w:r>
           <w:rPr>
             <w:rStyle w:val="Hyperlink"/>
-            <w:rFonts w:cstheme="minorHAnsi"/>
+            <w:rFonts w:asciiTheme="majorHAnsi" w:eastAsiaTheme="majorEastAsia" w:hAnsiTheme="majorHAnsi" w:cstheme="majorBidi"/>
             <w:sz w:val="24"/>
             <w:szCs w:val="24"/>
-            <w:shd w:val="clear" w:color="auto" w:fill="FFFFFF"/>
           </w:rPr>
-          <w:t>https://www.kaggle.com/gpreda/unemployment-in-european-union</w:t>
+          <w:t>EU unemployment</w:t>
+        </w:r>
+        <w:r>
+          <w:rPr>
+            <w:rStyle w:val="Hyperlink"/>
+          </w:rPr>
+          <w:t>:</w:t>
         </w:r>
       </w:hyperlink>
-    </w:p>
-    <w:p>
-      <w:pPr>
-        <w:pStyle w:val="ListParagraph"/>
-        <w:numPr>
-          <w:ilvl w:val="0"/>
-          <w:numId w:val="4"/>
-        </w:numPr>
-        <w:spacing w:line="276" w:lineRule="auto"/>
+      <w:r>
+        <w:rPr>
+          <w:rStyle w:val="Heading3Char"/>
+        </w:rPr>
+        <w:t xml:space="preserve"> </w:t>
+      </w:r>
+      <w:r>
         <w:rPr>
           <w:rStyle w:val="Hyperlink"/>
           <w:color w:val="auto"/>
           <w:u w:val="none"/>
         </w:rPr>
-      </w:pPr>
-      <w:r>
-        <w:t xml:space="preserve">EU covid-19 cases: </w:t>
-      </w:r>
-      <w:hyperlink r:id="rId6" w:tgtFrame="_blank" w:history="1">
+        <w:t>a</w:t>
+      </w:r>
+      <w:r>
+        <w:rPr>
+          <w:rStyle w:val="Hyperlink"/>
+          <w:color w:val="auto"/>
+          <w:u w:val="none"/>
+        </w:rPr>
+        <w:t>s a TSV file</w:t>
+      </w:r>
+      <w:r>
+        <w:rPr>
+          <w:rStyle w:val="Hyperlink"/>
+          <w:color w:val="auto"/>
+          <w:u w:val="none"/>
+        </w:rPr>
+        <w:t>.</w:t>
+      </w:r>
+    </w:p>
+    <w:p>
+      <w:pPr>
+        <w:rPr>
+          <w:rStyle w:val="Hyperlink"/>
+          <w:color w:val="auto"/>
+          <w:u w:val="none"/>
+        </w:rPr>
+      </w:pPr>
+      <w:hyperlink r:id="rId6" w:history="1">
         <w:r>
           <w:rPr>
             <w:rStyle w:val="Hyperlink"/>
-            <w:rFonts w:cstheme="minorHAnsi"/>
+            <w:rFonts w:asciiTheme="majorHAnsi" w:eastAsiaTheme="majorEastAsia" w:hAnsiTheme="majorHAnsi" w:cstheme="majorBidi"/>
             <w:sz w:val="24"/>
             <w:szCs w:val="24"/>
-            <w:shd w:val="clear" w:color="auto" w:fill="FFFFFF"/>
           </w:rPr>
-          <w:t>https://www.ecdc.europa.eu/en/publications-data/download-todays-data</w:t>
+          <w:t>E</w:t>
         </w:r>
         <w:r>
           <w:rPr>
             <w:rStyle w:val="Hyperlink"/>
-            <w:rFonts w:cstheme="minorHAnsi"/>
+            <w:rFonts w:asciiTheme="majorHAnsi" w:eastAsiaTheme="majorEastAsia" w:hAnsiTheme="majorHAnsi" w:cstheme="majorBidi"/>
             <w:sz w:val="24"/>
             <w:szCs w:val="24"/>
-            <w:shd w:val="clear" w:color="auto" w:fill="FFFFFF"/>
           </w:rPr>
-          <w:t>-</w:t>
-        </w:r>
-        <w:r>
-          <w:rPr>
-            <w:rStyle w:val="Hyperlink"/>
-            <w:rFonts w:cstheme="minorHAnsi"/>
-            <w:sz w:val="24"/>
-            <w:szCs w:val="24"/>
-            <w:shd w:val="clear" w:color="auto" w:fill="FFFFFF"/>
-          </w:rPr>
-          <w:t>geographic-distr</w:t>
-        </w:r>
-        <w:r>
-          <w:rPr>
-            <w:rStyle w:val="Hyperlink"/>
-            <w:rFonts w:cstheme="minorHAnsi"/>
-            <w:sz w:val="24"/>
-            <w:szCs w:val="24"/>
-            <w:shd w:val="clear" w:color="auto" w:fill="FFFFFF"/>
-          </w:rPr>
-          <w:t>i</w:t>
-        </w:r>
-        <w:r>
-          <w:rPr>
-            <w:rStyle w:val="Hyperlink"/>
-            <w:rFonts w:cstheme="minorHAnsi"/>
-            <w:sz w:val="24"/>
-            <w:szCs w:val="24"/>
-            <w:shd w:val="clear" w:color="auto" w:fill="FFFFFF"/>
-          </w:rPr>
-          <w:t>bution-covid-19-cases-worldwide</w:t>
+          <w:t>U covid-19 cases:</w:t>
         </w:r>
       </w:hyperlink>
+      <w:r>
+        <w:rPr>
+          <w:rStyle w:val="Heading3Char"/>
+        </w:rPr>
+        <w:t xml:space="preserve"> </w:t>
+      </w:r>
+      <w:r>
+        <w:rPr>
+          <w:rFonts w:cstheme="minorHAnsi"/>
+          <w:sz w:val="24"/>
+          <w:szCs w:val="24"/>
+          <w:shd w:val="clear" w:color="auto" w:fill="FFFFFF"/>
+        </w:rPr>
+        <w:t>as</w:t>
+      </w:r>
+      <w:r>
+        <w:rPr>
+          <w:rStyle w:val="Hyperlink"/>
+          <w:color w:val="auto"/>
+          <w:u w:val="none"/>
+        </w:rPr>
+        <w:t xml:space="preserve"> a CSV file</w:t>
+      </w:r>
+      <w:r>
+        <w:rPr>
+          <w:rStyle w:val="Hyperlink"/>
+          <w:color w:val="auto"/>
+          <w:u w:val="none"/>
+        </w:rPr>
+        <w:t>.</w:t>
+      </w:r>
     </w:p>
     <w:p/>
     <w:p>
@@ -163,10 +185,7 @@
         <w:pStyle w:val="Heading3"/>
       </w:pPr>
       <w:r>
-        <w:t>EU unemployment</w:t>
-      </w:r>
-      <w:r>
-        <w:t xml:space="preserve">: </w:t>
+        <w:t xml:space="preserve">EU unemployment: </w:t>
       </w:r>
     </w:p>
     <w:p>
@@ -340,20 +359,33 @@
         </w:numPr>
       </w:pPr>
       <w:r>
+        <w:t xml:space="preserve">Also </w:t>
+      </w:r>
+      <w:r>
         <w:t xml:space="preserve">Exported the </w:t>
       </w:r>
       <w:proofErr w:type="spellStart"/>
       <w:r>
         <w:t>D</w:t>
       </w:r>
-      <w:bookmarkStart w:id="0" w:name="_GoBack"/>
-      <w:bookmarkEnd w:id="0"/>
       <w:r>
         <w:t>ataframe</w:t>
       </w:r>
       <w:proofErr w:type="spellEnd"/>
       <w:r>
         <w:t xml:space="preserve"> out to a csv file</w:t>
+      </w:r>
+    </w:p>
+    <w:p/>
+    <w:p>
+      <w:pPr>
+        <w:jc w:val="center"/>
+      </w:pPr>
+      <w:r>
+        <w:rPr>
+          <w:rStyle w:val="Heading1Char"/>
+        </w:rPr>
+        <w:t>Load</w:t>
       </w:r>
     </w:p>
     <w:p>
@@ -365,7 +397,46 @@
         </w:numPr>
       </w:pPr>
       <w:r>
-        <w:t>Imported into Postgres</w:t>
+        <w:t xml:space="preserve">Loaded </w:t>
+      </w:r>
+      <w:proofErr w:type="gramStart"/>
+      <w:r>
+        <w:t>both of the final</w:t>
+      </w:r>
+      <w:proofErr w:type="gramEnd"/>
+      <w:r>
+        <w:t xml:space="preserve"> </w:t>
+      </w:r>
+      <w:proofErr w:type="spellStart"/>
+      <w:r>
+        <w:t>DataFrames</w:t>
+      </w:r>
+      <w:proofErr w:type="spellEnd"/>
+      <w:r>
+        <w:t xml:space="preserve"> into Postgres via Pandas</w:t>
+      </w:r>
+    </w:p>
+    <w:p>
+      <w:pPr>
+        <w:pStyle w:val="ListParagraph"/>
+        <w:numPr>
+          <w:ilvl w:val="0"/>
+          <w:numId w:val="5"/>
+        </w:numPr>
+      </w:pPr>
+      <w:r>
+        <w:t xml:space="preserve">Used </w:t>
+      </w:r>
+      <w:proofErr w:type="spellStart"/>
+      <w:r>
+        <w:t>PostGres</w:t>
+      </w:r>
+      <w:proofErr w:type="spellEnd"/>
+      <w:r>
+        <w:t xml:space="preserve"> in favour of MongoDB as it</w:t>
+      </w:r>
+      <w:r>
+        <w:t xml:space="preserve"> uses a simple table structure</w:t>
       </w:r>
     </w:p>
     <w:sectPr>
@@ -1558,7 +1629,6 @@
     <w:name w:val="Hyperlink"/>
     <w:basedOn w:val="DefaultParagraphFont"/>
     <w:uiPriority w:val="99"/>
-    <w:semiHidden/>
     <w:unhideWhenUsed/>
     <w:rsid w:val="00CA78A8"/>
     <w:rPr>
@@ -1636,6 +1706,18 @@
       <w:color w:val="1F3763" w:themeColor="accent1" w:themeShade="7F"/>
       <w:sz w:val="24"/>
       <w:szCs w:val="24"/>
+    </w:rPr>
+  </w:style>
+  <w:style w:type="character" w:styleId="UnresolvedMention">
+    <w:name w:val="Unresolved Mention"/>
+    <w:basedOn w:val="DefaultParagraphFont"/>
+    <w:uiPriority w:val="99"/>
+    <w:semiHidden/>
+    <w:unhideWhenUsed/>
+    <w:rsid w:val="00DB6F4F"/>
+    <w:rPr>
+      <w:color w:val="605E5C"/>
+      <w:shd w:val="clear" w:color="auto" w:fill="E1DFDD"/>
     </w:rPr>
   </w:style>
 </w:styles>

</xml_diff>